<commit_message>
Updated Postman.docx to check if properly
</commit_message>
<xml_diff>
--- a/spring-boot-mysql-rest-api-tutorial/Postman.docx
+++ b/spring-boot-mysql-rest-api-tutorial/Postman.docx
@@ -626,8 +626,8 @@
         <w:lastRenderedPageBreak/>
         <w:drawing>
           <wp:inline distT="0" distB="0" distL="0" distR="0">
-            <wp:extent cx="9525000" cy="6286500"/>
-            <wp:effectExtent l="0" t="0" r="0" b="0"/>
+            <wp:extent cx="6629400" cy="4375404"/>
+            <wp:effectExtent l="0" t="0" r="0" b="6350"/>
             <wp:docPr id="2" name="Picture 2" descr="Spring Boot Rest API Service Example"/>
             <wp:cNvGraphicFramePr>
               <a:graphicFrameLocks xmlns:a="http://schemas.openxmlformats.org/drawingml/2006/main" noChangeAspect="1"/>
@@ -657,7 +657,7 @@
                   <pic:spPr bwMode="auto">
                     <a:xfrm>
                       <a:off x="0" y="0"/>
-                      <a:ext cx="9525000" cy="6286500"/>
+                      <a:ext cx="6640640" cy="4382822"/>
                     </a:xfrm>
                     <a:prstGeom prst="rect">
                       <a:avLst/>
@@ -748,7 +748,6 @@
           <w:sz w:val="42"/>
           <w:szCs w:val="42"/>
         </w:rPr>
-        <w:lastRenderedPageBreak/>
         <w:t>Exploring the Directory Structure</w:t>
       </w:r>
     </w:p>
@@ -787,7 +786,7 @@
         <w:lastRenderedPageBreak/>
         <w:drawing>
           <wp:inline distT="0" distB="0" distL="0" distR="0">
-            <wp:extent cx="9525000" cy="7791450"/>
+            <wp:extent cx="6287897" cy="5143500"/>
             <wp:effectExtent l="0" t="0" r="0" b="0"/>
             <wp:docPr id="1" name="Picture 1" descr="Spring Boot Mysql JPA Hibernate Rest API Tutorial Directory Structure"/>
             <wp:cNvGraphicFramePr>
@@ -818,7 +817,7 @@
                   <pic:spPr bwMode="auto">
                     <a:xfrm>
                       <a:off x="0" y="0"/>
-                      <a:ext cx="9525000" cy="7791450"/>
+                      <a:ext cx="6294705" cy="5149069"/>
                     </a:xfrm>
                     <a:prstGeom prst="rect">
                       <a:avLst/>
@@ -852,7 +851,6 @@
           <w:sz w:val="27"/>
           <w:szCs w:val="27"/>
         </w:rPr>
-        <w:lastRenderedPageBreak/>
         <w:t>Let’s understand the details of some of the important files and directories -</w:t>
       </w:r>
     </w:p>
@@ -1342,6 +1340,7 @@
           <w:szCs w:val="22"/>
           <w:bdr w:val="none" w:sz="0" w:space="0" w:color="auto" w:frame="1"/>
         </w:rPr>
+        <w:lastRenderedPageBreak/>
         <w:t>@</w:t>
       </w:r>
       <w:proofErr w:type="spellStart"/>
@@ -2106,7 +2105,6 @@
           <w:sz w:val="27"/>
           <w:szCs w:val="27"/>
         </w:rPr>
-        <w:lastRenderedPageBreak/>
         <w:t xml:space="preserve">For example, </w:t>
       </w:r>
       <w:proofErr w:type="gramStart"/>
@@ -2466,6 +2464,7 @@
           <w:sz w:val="27"/>
           <w:szCs w:val="27"/>
         </w:rPr>
+        <w:lastRenderedPageBreak/>
         <w:t>resources/static</w:t>
       </w:r>
       <w:proofErr w:type="gramEnd"/>
@@ -2773,7 +2772,6 @@
           <w:sz w:val="27"/>
           <w:szCs w:val="27"/>
         </w:rPr>
-        <w:lastRenderedPageBreak/>
         <w:t>As I pointed out earlier, Spring Boot tries to auto-configure a </w:t>
       </w:r>
       <w:proofErr w:type="spellStart"/>
@@ -3242,6 +3240,7 @@
           <w:szCs w:val="22"/>
           <w:bdr w:val="none" w:sz="0" w:space="0" w:color="auto" w:frame="1"/>
         </w:rPr>
+        <w:lastRenderedPageBreak/>
         <w:t>spring.datasource.password</w:t>
       </w:r>
       <w:proofErr w:type="spellEnd"/>
@@ -3669,16 +3668,7 @@
           <w:sz w:val="27"/>
           <w:szCs w:val="27"/>
         </w:rPr>
-        <w:t xml:space="preserve"> in MySQL, and change </w:t>
-      </w:r>
-      <w:r>
-        <w:rPr>
-          <w:rFonts w:ascii="Open Sans" w:hAnsi="Open Sans" w:cs="Open Sans"/>
-          <w:sz w:val="27"/>
-          <w:szCs w:val="27"/>
-        </w:rPr>
-        <w:lastRenderedPageBreak/>
-        <w:t>the </w:t>
+        <w:t> in MySQL, and change the </w:t>
       </w:r>
       <w:r>
         <w:rPr>
@@ -3889,7 +3879,16 @@
           <w:sz w:val="27"/>
           <w:szCs w:val="27"/>
         </w:rPr>
-        <w:t xml:space="preserve"> you change the name or type of a field, or add another field to the model, then all these changes will be reflected in the mapped table as well.</w:t>
+        <w:t xml:space="preserve"> you change the name or type of a field, or add </w:t>
+      </w:r>
+      <w:r>
+        <w:rPr>
+          <w:rFonts w:ascii="Open Sans" w:hAnsi="Open Sans" w:cs="Open Sans"/>
+          <w:sz w:val="27"/>
+          <w:szCs w:val="27"/>
+        </w:rPr>
+        <w:lastRenderedPageBreak/>
+        <w:t>another field to the model, then all these changes will be reflected in the mapped table as well.</w:t>
       </w:r>
     </w:p>
     <w:p>
@@ -4344,7 +4343,6 @@
           <w:sz w:val="27"/>
           <w:szCs w:val="27"/>
         </w:rPr>
-        <w:lastRenderedPageBreak/>
         <w:t xml:space="preserve">Now, let’s see how we can model this in </w:t>
       </w:r>
       <w:proofErr w:type="gramStart"/>
@@ -5419,6 +5417,7 @@
           <w:szCs w:val="22"/>
           <w:bdr w:val="none" w:sz="0" w:space="0" w:color="auto" w:frame="1"/>
         </w:rPr>
+        <w:lastRenderedPageBreak/>
         <w:t>import</w:t>
       </w:r>
       <w:proofErr w:type="gramEnd"/>
@@ -7665,7 +7664,6 @@
           <w:bdr w:val="single" w:sz="6" w:space="1" w:color="F6F8FA" w:frame="1"/>
           <w:shd w:val="clear" w:color="auto" w:fill="F6F8FA"/>
         </w:rPr>
-        <w:lastRenderedPageBreak/>
         <w:t>@</w:t>
       </w:r>
       <w:proofErr w:type="spellStart"/>
@@ -8062,6 +8060,7 @@
           <w:bdr w:val="single" w:sz="6" w:space="1" w:color="F6F8FA" w:frame="1"/>
           <w:shd w:val="clear" w:color="auto" w:fill="F6F8FA"/>
         </w:rPr>
+        <w:lastRenderedPageBreak/>
         <w:t>@Temporal</w:t>
       </w:r>
       <w:r>
@@ -8308,7 +8307,6 @@
           <w:sz w:val="27"/>
           <w:szCs w:val="27"/>
         </w:rPr>
-        <w:lastRenderedPageBreak/>
         <w:t>In our </w:t>
       </w:r>
       <w:r>
@@ -8775,6 +8773,7 @@
           <w:szCs w:val="22"/>
           <w:bdr w:val="none" w:sz="0" w:space="0" w:color="auto" w:frame="1"/>
         </w:rPr>
+        <w:lastRenderedPageBreak/>
         <w:t>@</w:t>
       </w:r>
       <w:proofErr w:type="spellStart"/>
@@ -9357,7 +9356,6 @@
           <w:sz w:val="27"/>
           <w:szCs w:val="27"/>
         </w:rPr>
-        <w:lastRenderedPageBreak/>
         <w:t xml:space="preserve">The next thing we’re </w:t>
       </w:r>
       <w:proofErr w:type="spellStart"/>
@@ -10106,6 +10104,7 @@
           <w:szCs w:val="22"/>
           <w:bdr w:val="none" w:sz="0" w:space="0" w:color="auto" w:frame="1"/>
         </w:rPr>
+        <w:lastRenderedPageBreak/>
         <w:t>@Repository</w:t>
       </w:r>
     </w:p>
@@ -10570,7 +10569,6 @@
           <w:sz w:val="27"/>
           <w:szCs w:val="27"/>
         </w:rPr>
-        <w:lastRenderedPageBreak/>
         <w:t>You don’t need to implement these methods. They are already implemented by Spring Data JPA’s </w:t>
       </w:r>
       <w:proofErr w:type="spellStart"/>
@@ -11838,7 +11836,6 @@
           <w:szCs w:val="22"/>
           <w:bdr w:val="none" w:sz="0" w:space="0" w:color="auto" w:frame="1"/>
         </w:rPr>
-        <w:lastRenderedPageBreak/>
         <w:t xml:space="preserve">    </w:t>
       </w:r>
       <w:proofErr w:type="gramStart"/>
@@ -13035,6 +13032,7 @@
           <w:szCs w:val="22"/>
           <w:bdr w:val="none" w:sz="0" w:space="0" w:color="auto" w:frame="1"/>
         </w:rPr>
+        <w:lastRenderedPageBreak/>
         <w:t xml:space="preserve">    </w:t>
       </w:r>
       <w:proofErr w:type="gramStart"/>
@@ -13353,7 +13351,6 @@
           <w:sz w:val="27"/>
           <w:szCs w:val="27"/>
         </w:rPr>
-        <w:lastRenderedPageBreak/>
         <w:t>The Final Step</w:t>
       </w:r>
       <w:r>
@@ -15179,7 +15176,6 @@
           <w:szCs w:val="22"/>
           <w:bdr w:val="none" w:sz="0" w:space="0" w:color="auto" w:frame="1"/>
         </w:rPr>
-        <w:lastRenderedPageBreak/>
         <w:t xml:space="preserve">    </w:t>
       </w:r>
       <w:r>
@@ -15705,6 +15701,7 @@
           <w:sz w:val="27"/>
           <w:szCs w:val="27"/>
         </w:rPr>
+        <w:lastRenderedPageBreak/>
         <w:t xml:space="preserve">Let’s now look at the implementation of all the </w:t>
       </w:r>
       <w:proofErr w:type="spellStart"/>
@@ -16203,7 +16200,6 @@
           <w:sz w:val="27"/>
           <w:szCs w:val="27"/>
         </w:rPr>
-        <w:lastRenderedPageBreak/>
         <w:t>Also, The </w:t>
       </w:r>
       <w:proofErr w:type="gramStart"/>
@@ -16795,6 +16791,7 @@
           <w:sz w:val="27"/>
           <w:szCs w:val="27"/>
         </w:rPr>
+        <w:lastRenderedPageBreak/>
         <w:t>The </w:t>
       </w:r>
       <w:r>
@@ -17617,7 +17614,6 @@
           <w:sz w:val="27"/>
           <w:szCs w:val="27"/>
         </w:rPr>
-        <w:lastRenderedPageBreak/>
         <w:t>The </w:t>
       </w:r>
       <w:r>
@@ -17919,6 +17915,7 @@
           <w:szCs w:val="22"/>
           <w:bdr w:val="none" w:sz="0" w:space="0" w:color="auto" w:frame="1"/>
         </w:rPr>
+        <w:lastRenderedPageBreak/>
         <w:t>@</w:t>
       </w:r>
       <w:proofErr w:type="spellStart"/>
@@ -19099,7 +19096,6 @@
           <w:sz w:val="30"/>
           <w:szCs w:val="30"/>
         </w:rPr>
-        <w:lastRenderedPageBreak/>
         <w:t>5. Delete a Note (DELETE /</w:t>
       </w:r>
       <w:proofErr w:type="spellStart"/>
@@ -19943,6 +19939,7 @@
           <w:szCs w:val="22"/>
           <w:bdr w:val="none" w:sz="0" w:space="0" w:color="auto" w:frame="1"/>
         </w:rPr>
+        <w:lastRenderedPageBreak/>
         <w:t xml:space="preserve">    </w:t>
       </w:r>
       <w:proofErr w:type="gramStart"/>
@@ -20311,7 +20308,6 @@
           <w:sz w:val="42"/>
           <w:szCs w:val="42"/>
         </w:rPr>
-        <w:lastRenderedPageBreak/>
         <w:t>Testing the APIs</w:t>
       </w:r>
     </w:p>
@@ -20343,11 +20339,12 @@
         <w:rPr>
           <w:noProof/>
         </w:rPr>
+        <w:lastRenderedPageBreak/>
         <w:drawing>
-          <wp:inline distT="0" distB="0" distL="0" distR="0" wp14:anchorId="3C7253AD" wp14:editId="5FBD748D">
-            <wp:extent cx="5943600" cy="3228340"/>
-            <wp:effectExtent l="19050" t="19050" r="19050" b="10160"/>
-            <wp:docPr id="3" name="Picture 3"/>
+          <wp:inline distT="0" distB="0" distL="0" distR="0" wp14:anchorId="1C097D4C" wp14:editId="49DFB112">
+            <wp:extent cx="5943600" cy="3606800"/>
+            <wp:effectExtent l="0" t="0" r="0" b="0"/>
+            <wp:docPr id="8" name="Picture 8"/>
             <wp:cNvGraphicFramePr>
               <a:graphicFrameLocks xmlns:a="http://schemas.openxmlformats.org/drawingml/2006/main" noChangeAspect="1"/>
             </wp:cNvGraphicFramePr>
@@ -20367,16 +20364,11 @@
                   <pic:spPr>
                     <a:xfrm>
                       <a:off x="0" y="0"/>
-                      <a:ext cx="5943600" cy="3228340"/>
+                      <a:ext cx="5943600" cy="3606800"/>
                     </a:xfrm>
                     <a:prstGeom prst="rect">
                       <a:avLst/>
                     </a:prstGeom>
-                    <a:ln>
-                      <a:solidFill>
-                        <a:schemeClr val="accent1"/>
-                      </a:solidFill>
-                    </a:ln>
                   </pic:spPr>
                 </pic:pic>
               </a:graphicData>
@@ -20384,6 +20376,8 @@
           </wp:inline>
         </w:drawing>
       </w:r>
+      <w:bookmarkStart w:id="0" w:name="_GoBack"/>
+      <w:bookmarkEnd w:id="0"/>
     </w:p>
     <w:p/>
     <w:p>
@@ -20435,7 +20429,6 @@
     </w:p>
     <w:p/>
     <w:p>
-      <w:bookmarkStart w:id="0" w:name="_GoBack"/>
       <w:r>
         <w:rPr>
           <w:noProof/>
@@ -20482,7 +20475,6 @@
           </wp:inline>
         </w:drawing>
       </w:r>
-      <w:bookmarkEnd w:id="0"/>
     </w:p>
     <w:p/>
     <w:p>
@@ -21947,6 +21939,7 @@
   <w:style w:type="character" w:default="1" w:styleId="DefaultParagraphFont">
     <w:name w:val="Default Paragraph Font"/>
     <w:uiPriority w:val="1"/>
+    <w:semiHidden/>
     <w:unhideWhenUsed/>
   </w:style>
   <w:style w:type="table" w:default="1" w:styleId="TableNormal">

</xml_diff>